<commit_message>
feat: update docs and readme
</commit_message>
<xml_diff>
--- a/doc/Tucil1_K1_13522115_DerwinRustanly.docx
+++ b/doc/Tucil1_K1_13522115_DerwinRustanly.docx
@@ -591,7 +591,7 @@
           <w:r>
             <w:fldChar w:fldCharType="separate"/>
           </w:r>
-          <w:hyperlink w:anchor="_Toc158491703" w:history="1">
+          <w:hyperlink w:anchor="_Toc158535830" w:history="1">
             <w:r>
               <w:rPr>
                 <w:rStyle w:val="Hyperlink"/>
@@ -618,7 +618,7 @@
                 <w:noProof/>
                 <w:webHidden/>
               </w:rPr>
-              <w:instrText xml:space="preserve"> PAGEREF _Toc158491703 \h </w:instrText>
+              <w:instrText xml:space="preserve"> PAGEREF _Toc158535830 \h </w:instrText>
             </w:r>
             <w:r>
               <w:rPr>
@@ -664,7 +664,7 @@
               <w14:ligatures w14:val="standardContextual"/>
             </w:rPr>
           </w:pPr>
-          <w:hyperlink w:anchor="_Toc158491704" w:history="1">
+          <w:hyperlink w:anchor="_Toc158535831" w:history="1">
             <w:r>
               <w:rPr>
                 <w:rStyle w:val="Hyperlink"/>
@@ -691,7 +691,7 @@
                 <w:noProof/>
                 <w:webHidden/>
               </w:rPr>
-              <w:instrText xml:space="preserve"> PAGEREF _Toc158491704 \h </w:instrText>
+              <w:instrText xml:space="preserve"> PAGEREF _Toc158535831 \h </w:instrText>
             </w:r>
             <w:r>
               <w:rPr>
@@ -737,7 +737,7 @@
               <w14:ligatures w14:val="standardContextual"/>
             </w:rPr>
           </w:pPr>
-          <w:hyperlink w:anchor="_Toc158491705" w:history="1">
+          <w:hyperlink w:anchor="_Toc158535832" w:history="1">
             <w:r>
               <w:rPr>
                 <w:rStyle w:val="Hyperlink"/>
@@ -764,7 +764,7 @@
                 <w:noProof/>
                 <w:webHidden/>
               </w:rPr>
-              <w:instrText xml:space="preserve"> PAGEREF _Toc158491705 \h </w:instrText>
+              <w:instrText xml:space="preserve"> PAGEREF _Toc158535832 \h </w:instrText>
             </w:r>
             <w:r>
               <w:rPr>
@@ -797,6 +797,152 @@
         </w:p>
         <w:p>
           <w:pPr>
+            <w:pStyle w:val="TOC1"/>
+            <w:tabs>
+              <w:tab w:val="right" w:leader="dot" w:pos="9016"/>
+            </w:tabs>
+            <w:rPr>
+              <w:rFonts w:asciiTheme="minorHAnsi" w:hAnsiTheme="minorHAnsi"/>
+              <w:noProof/>
+              <w:kern w:val="2"/>
+              <w:sz w:val="22"/>
+              <w:lang w:eastAsia="en-ID"/>
+              <w14:ligatures w14:val="standardContextual"/>
+            </w:rPr>
+          </w:pPr>
+          <w:hyperlink w:anchor="_Toc158535833" w:history="1">
+            <w:r>
+              <w:rPr>
+                <w:rStyle w:val="Hyperlink"/>
+                <w:noProof/>
+              </w:rPr>
+              <w:t>Bab IV</w:t>
+            </w:r>
+            <w:r>
+              <w:rPr>
+                <w:noProof/>
+                <w:webHidden/>
+              </w:rPr>
+              <w:tab/>
+            </w:r>
+            <w:r>
+              <w:rPr>
+                <w:noProof/>
+                <w:webHidden/>
+              </w:rPr>
+              <w:fldChar w:fldCharType="begin"/>
+            </w:r>
+            <w:r>
+              <w:rPr>
+                <w:noProof/>
+                <w:webHidden/>
+              </w:rPr>
+              <w:instrText xml:space="preserve"> PAGEREF _Toc158535833 \h </w:instrText>
+            </w:r>
+            <w:r>
+              <w:rPr>
+                <w:noProof/>
+                <w:webHidden/>
+              </w:rPr>
+            </w:r>
+            <w:r>
+              <w:rPr>
+                <w:noProof/>
+                <w:webHidden/>
+              </w:rPr>
+              <w:fldChar w:fldCharType="separate"/>
+            </w:r>
+            <w:r>
+              <w:rPr>
+                <w:noProof/>
+                <w:webHidden/>
+              </w:rPr>
+              <w:t>22</w:t>
+            </w:r>
+            <w:r>
+              <w:rPr>
+                <w:noProof/>
+                <w:webHidden/>
+              </w:rPr>
+              <w:fldChar w:fldCharType="end"/>
+            </w:r>
+          </w:hyperlink>
+        </w:p>
+        <w:p>
+          <w:pPr>
+            <w:pStyle w:val="TOC1"/>
+            <w:tabs>
+              <w:tab w:val="right" w:leader="dot" w:pos="9016"/>
+            </w:tabs>
+            <w:rPr>
+              <w:rFonts w:asciiTheme="minorHAnsi" w:hAnsiTheme="minorHAnsi"/>
+              <w:noProof/>
+              <w:kern w:val="2"/>
+              <w:sz w:val="22"/>
+              <w:lang w:eastAsia="en-ID"/>
+              <w14:ligatures w14:val="standardContextual"/>
+            </w:rPr>
+          </w:pPr>
+          <w:hyperlink w:anchor="_Toc158535834" w:history="1">
+            <w:r>
+              <w:rPr>
+                <w:rStyle w:val="Hyperlink"/>
+                <w:noProof/>
+              </w:rPr>
+              <w:t>Lampiran</w:t>
+            </w:r>
+            <w:r>
+              <w:rPr>
+                <w:noProof/>
+                <w:webHidden/>
+              </w:rPr>
+              <w:tab/>
+            </w:r>
+            <w:r>
+              <w:rPr>
+                <w:noProof/>
+                <w:webHidden/>
+              </w:rPr>
+              <w:fldChar w:fldCharType="begin"/>
+            </w:r>
+            <w:r>
+              <w:rPr>
+                <w:noProof/>
+                <w:webHidden/>
+              </w:rPr>
+              <w:instrText xml:space="preserve"> PAGEREF _Toc158535834 \h </w:instrText>
+            </w:r>
+            <w:r>
+              <w:rPr>
+                <w:noProof/>
+                <w:webHidden/>
+              </w:rPr>
+            </w:r>
+            <w:r>
+              <w:rPr>
+                <w:noProof/>
+                <w:webHidden/>
+              </w:rPr>
+              <w:fldChar w:fldCharType="separate"/>
+            </w:r>
+            <w:r>
+              <w:rPr>
+                <w:noProof/>
+                <w:webHidden/>
+              </w:rPr>
+              <w:t>23</w:t>
+            </w:r>
+            <w:r>
+              <w:rPr>
+                <w:noProof/>
+                <w:webHidden/>
+              </w:rPr>
+              <w:fldChar w:fldCharType="end"/>
+            </w:r>
+          </w:hyperlink>
+        </w:p>
+        <w:p>
+          <w:pPr>
             <w:spacing w:line="360" w:lineRule="auto"/>
           </w:pPr>
           <w:r>
@@ -828,7 +974,7 @@
         <w:pStyle w:val="Heading1"/>
         <w:spacing w:line="360" w:lineRule="auto"/>
       </w:pPr>
-      <w:bookmarkStart w:id="0" w:name="_Toc158491703"/>
+      <w:bookmarkStart w:id="0" w:name="_Toc158535830"/>
       <w:r>
         <w:lastRenderedPageBreak/>
         <w:t>Bab I</w:t>
@@ -3386,7 +3532,7 @@
         <w:pStyle w:val="Heading1"/>
         <w:spacing w:line="360" w:lineRule="auto"/>
       </w:pPr>
-      <w:bookmarkStart w:id="1" w:name="_Toc158491704"/>
+      <w:bookmarkStart w:id="1" w:name="_Toc158535831"/>
       <w:r>
         <w:lastRenderedPageBreak/>
         <w:t>Bab I</w:t>
@@ -4790,27 +4936,7 @@
           <w:szCs w:val="21"/>
           <w:lang w:eastAsia="en-ID"/>
         </w:rPr>
-        <w:t xml:space="preserve"> &lt; </w:t>
-      </w:r>
-      <w:proofErr w:type="spellStart"/>
-      <w:r>
-        <w:rPr>
-          <w:rFonts w:ascii="Consolas" w:eastAsia="Times New Roman" w:hAnsi="Consolas" w:cs="Times New Roman"/>
-          <w:sz w:val="21"/>
-          <w:szCs w:val="21"/>
-          <w:lang w:eastAsia="en-ID"/>
-        </w:rPr>
-        <w:t>len</w:t>
-      </w:r>
-      <w:proofErr w:type="spellEnd"/>
-      <w:r>
-        <w:rPr>
-          <w:rFonts w:ascii="Consolas" w:eastAsia="Times New Roman" w:hAnsi="Consolas" w:cs="Times New Roman"/>
-          <w:sz w:val="21"/>
-          <w:szCs w:val="21"/>
-          <w:lang w:eastAsia="en-ID"/>
-        </w:rPr>
-        <w:t>(L)):</w:t>
+        <w:t xml:space="preserve"> &lt; len(L)):</w:t>
       </w:r>
     </w:p>
     <w:p>
@@ -22886,13 +23012,10 @@
         </w:rPr>
         <w:br w:type="column"/>
       </w:r>
-      <w:bookmarkStart w:id="2" w:name="_Toc158491705"/>
+      <w:bookmarkStart w:id="2" w:name="_Toc158535832"/>
       <w:r>
         <w:lastRenderedPageBreak/>
-        <w:t>Bab I</w:t>
-      </w:r>
-      <w:r>
-        <w:t>II</w:t>
+        <w:t>Bab III</w:t>
       </w:r>
       <w:bookmarkEnd w:id="2"/>
     </w:p>
@@ -22917,8 +23040,9 @@
           <w:sz w:val="28"/>
           <w:szCs w:val="28"/>
         </w:rPr>
-        <w:t>Pen</w:t>
-      </w:r>
+        <w:t>Pengujian</w:t>
+      </w:r>
+      <w:proofErr w:type="spellEnd"/>
       <w:r>
         <w:rPr>
           <w:rFonts w:cs="Times New Roman"/>
@@ -22927,9 +23051,9 @@
           <w:sz w:val="28"/>
           <w:szCs w:val="28"/>
         </w:rPr>
-        <w:t>gujian</w:t>
-      </w:r>
-      <w:proofErr w:type="spellEnd"/>
+        <w:t xml:space="preserve"> dan </w:t>
+      </w:r>
+      <w:proofErr w:type="spellStart"/>
       <w:r>
         <w:rPr>
           <w:rFonts w:cs="Times New Roman"/>
@@ -22938,9 +23062,9 @@
           <w:sz w:val="28"/>
           <w:szCs w:val="28"/>
         </w:rPr>
-        <w:t xml:space="preserve"> dan </w:t>
-      </w:r>
-      <w:proofErr w:type="spellStart"/>
+        <w:t>Tangkapan</w:t>
+      </w:r>
+      <w:proofErr w:type="spellEnd"/>
       <w:r>
         <w:rPr>
           <w:rFonts w:cs="Times New Roman"/>
@@ -22949,17 +23073,6 @@
           <w:sz w:val="28"/>
           <w:szCs w:val="28"/>
         </w:rPr>
-        <w:t>Tangkapan</w:t>
-      </w:r>
-      <w:proofErr w:type="spellEnd"/>
-      <w:r>
-        <w:rPr>
-          <w:rFonts w:cs="Times New Roman"/>
-          <w:b/>
-          <w:bCs/>
-          <w:sz w:val="28"/>
-          <w:szCs w:val="28"/>
-        </w:rPr>
         <w:t xml:space="preserve"> Layar</w:t>
       </w:r>
     </w:p>
@@ -23046,6 +23159,9 @@
         <w:ind w:left="720"/>
       </w:pPr>
       <w:r>
+        <w:rPr>
+          <w:noProof/>
+        </w:rPr>
         <w:drawing>
           <wp:inline distT="0" distB="0" distL="0" distR="0" wp14:anchorId="726B145E" wp14:editId="10F95F99">
             <wp:extent cx="1682836" cy="2521080"/>
@@ -23101,6 +23217,9 @@
         <w:pStyle w:val="ListParagraph"/>
       </w:pPr>
       <w:r>
+        <w:rPr>
+          <w:noProof/>
+        </w:rPr>
         <w:drawing>
           <wp:inline distT="0" distB="0" distL="0" distR="0" wp14:anchorId="3C79A517" wp14:editId="27370914">
             <wp:extent cx="5731510" cy="2602865"/>
@@ -23159,6 +23278,9 @@
         <w:pStyle w:val="ListParagraph"/>
       </w:pPr>
       <w:r>
+        <w:rPr>
+          <w:noProof/>
+        </w:rPr>
         <w:drawing>
           <wp:inline distT="0" distB="0" distL="0" distR="0" wp14:anchorId="20233E84" wp14:editId="39E13502">
             <wp:extent cx="1331836" cy="1594088"/>
@@ -23304,6 +23426,9 @@
         <w:pStyle w:val="ListParagraph"/>
       </w:pPr>
       <w:r>
+        <w:rPr>
+          <w:noProof/>
+        </w:rPr>
         <w:drawing>
           <wp:inline distT="0" distB="0" distL="0" distR="0" wp14:anchorId="32070F9C" wp14:editId="53EEACC3">
             <wp:extent cx="1905098" cy="2552831"/>
@@ -23359,6 +23484,9 @@
         <w:pStyle w:val="ListParagraph"/>
       </w:pPr>
       <w:r>
+        <w:rPr>
+          <w:noProof/>
+        </w:rPr>
         <w:drawing>
           <wp:inline distT="0" distB="0" distL="0" distR="0" wp14:anchorId="26BB3531" wp14:editId="63AA726C">
             <wp:extent cx="5731510" cy="2600325"/>
@@ -23409,6 +23537,9 @@
         <w:pStyle w:val="ListParagraph"/>
       </w:pPr>
       <w:r>
+        <w:rPr>
+          <w:noProof/>
+        </w:rPr>
         <w:drawing>
           <wp:inline distT="0" distB="0" distL="0" distR="0" wp14:anchorId="04514001" wp14:editId="3C111B1D">
             <wp:extent cx="1473276" cy="1479626"/>
@@ -23563,6 +23694,9 @@
         <w:pStyle w:val="ListParagraph"/>
       </w:pPr>
       <w:r>
+        <w:rPr>
+          <w:noProof/>
+        </w:rPr>
         <w:drawing>
           <wp:inline distT="0" distB="0" distL="0" distR="0" wp14:anchorId="0F6A1E62" wp14:editId="751C4B19">
             <wp:extent cx="1460575" cy="2571882"/>
@@ -23618,6 +23752,9 @@
         <w:pStyle w:val="ListParagraph"/>
       </w:pPr>
       <w:r>
+        <w:rPr>
+          <w:noProof/>
+        </w:rPr>
         <w:drawing>
           <wp:inline distT="0" distB="0" distL="0" distR="0" wp14:anchorId="23CF9C43" wp14:editId="0ECE6283">
             <wp:extent cx="5731510" cy="3281045"/>
@@ -23668,6 +23805,9 @@
         <w:pStyle w:val="ListParagraph"/>
       </w:pPr>
       <w:r>
+        <w:rPr>
+          <w:noProof/>
+        </w:rPr>
         <w:drawing>
           <wp:inline distT="0" distB="0" distL="0" distR="0" wp14:anchorId="6A400537" wp14:editId="35150DC3">
             <wp:extent cx="1143059" cy="838243"/>
@@ -23850,6 +23990,9 @@
         <w:pStyle w:val="ListParagraph"/>
       </w:pPr>
       <w:r>
+        <w:rPr>
+          <w:noProof/>
+        </w:rPr>
         <w:drawing>
           <wp:inline distT="0" distB="0" distL="0" distR="0" wp14:anchorId="69F58A6F" wp14:editId="5B6732B7">
             <wp:extent cx="5731510" cy="3055620"/>
@@ -23905,6 +24048,9 @@
         <w:pStyle w:val="ListParagraph"/>
       </w:pPr>
       <w:r>
+        <w:rPr>
+          <w:noProof/>
+        </w:rPr>
         <w:drawing>
           <wp:inline distT="0" distB="0" distL="0" distR="0" wp14:anchorId="286D3619" wp14:editId="24AC09EA">
             <wp:extent cx="5731510" cy="2975610"/>
@@ -23955,6 +24101,9 @@
         <w:pStyle w:val="ListParagraph"/>
       </w:pPr>
       <w:r>
+        <w:rPr>
+          <w:noProof/>
+        </w:rPr>
         <w:drawing>
           <wp:inline distT="0" distB="0" distL="0" distR="0" wp14:anchorId="3A28E2AA" wp14:editId="4D8C7949">
             <wp:extent cx="1441524" cy="1574881"/>
@@ -24078,6 +24227,9 @@
         <w:pStyle w:val="ListParagraph"/>
       </w:pPr>
       <w:r>
+        <w:rPr>
+          <w:noProof/>
+        </w:rPr>
         <w:drawing>
           <wp:inline distT="0" distB="0" distL="0" distR="0" wp14:anchorId="31289F2D" wp14:editId="6F420E81">
             <wp:extent cx="5369560" cy="2863850"/>
@@ -24140,6 +24292,9 @@
         <w:pStyle w:val="ListParagraph"/>
       </w:pPr>
       <w:r>
+        <w:rPr>
+          <w:noProof/>
+        </w:rPr>
         <w:drawing>
           <wp:inline distT="0" distB="0" distL="0" distR="0" wp14:anchorId="14E0506F" wp14:editId="59793721">
             <wp:extent cx="5731510" cy="3063875"/>
@@ -24190,6 +24345,9 @@
         <w:pStyle w:val="ListParagraph"/>
       </w:pPr>
       <w:r>
+        <w:rPr>
+          <w:noProof/>
+        </w:rPr>
         <w:drawing>
           <wp:inline distT="0" distB="0" distL="0" distR="0" wp14:anchorId="732F4A4B" wp14:editId="78421ED9">
             <wp:extent cx="1847945" cy="1746340"/>
@@ -24318,6 +24476,9 @@
         <w:pStyle w:val="ListParagraph"/>
       </w:pPr>
       <w:r>
+        <w:rPr>
+          <w:noProof/>
+        </w:rPr>
         <w:drawing>
           <wp:inline distT="0" distB="0" distL="0" distR="0" wp14:anchorId="2FEEF626" wp14:editId="3AA4FBAD">
             <wp:extent cx="5731510" cy="2952115"/>
@@ -24373,6 +24534,9 @@
         <w:pStyle w:val="ListParagraph"/>
       </w:pPr>
       <w:r>
+        <w:rPr>
+          <w:noProof/>
+        </w:rPr>
         <w:drawing>
           <wp:inline distT="0" distB="0" distL="0" distR="0" wp14:anchorId="2DE3F5D0" wp14:editId="04AB8F7C">
             <wp:extent cx="5731510" cy="2988945"/>
@@ -24423,6 +24587,9 @@
         <w:pStyle w:val="ListParagraph"/>
       </w:pPr>
       <w:r>
+        <w:rPr>
+          <w:noProof/>
+        </w:rPr>
         <w:drawing>
           <wp:inline distT="0" distB="0" distL="0" distR="0" wp14:anchorId="304FD91B" wp14:editId="0248BC4D">
             <wp:extent cx="1428823" cy="1568531"/>
@@ -24475,13 +24642,12 @@
         <w:pStyle w:val="Heading1"/>
         <w:spacing w:line="360" w:lineRule="auto"/>
       </w:pPr>
+      <w:bookmarkStart w:id="3" w:name="_Toc158535833"/>
       <w:r>
         <w:lastRenderedPageBreak/>
-        <w:t>Bab I</w:t>
-      </w:r>
-      <w:r>
-        <w:t>V</w:t>
-      </w:r>
+        <w:t>Bab IV</w:t>
+      </w:r>
+      <w:bookmarkEnd w:id="3"/>
     </w:p>
     <w:p>
       <w:pPr>
@@ -25477,10 +25643,494 @@
       <w:pPr>
         <w:pStyle w:val="Heading1"/>
       </w:pPr>
+      <w:r>
+        <w:br w:type="column"/>
+      </w:r>
+      <w:bookmarkStart w:id="4" w:name="_Toc158535834"/>
+      <w:r>
+        <w:lastRenderedPageBreak/>
+        <w:t>Lampiran</w:t>
+      </w:r>
+      <w:bookmarkEnd w:id="4"/>
+    </w:p>
+    <w:p>
+      <w:pPr>
+        <w:jc w:val="both"/>
+      </w:pPr>
+    </w:p>
+    <w:p>
+      <w:pPr>
+        <w:jc w:val="both"/>
+      </w:pPr>
+      <w:proofErr w:type="spellStart"/>
+      <w:r>
+        <w:t>Tampilan</w:t>
+      </w:r>
+      <w:proofErr w:type="spellEnd"/>
+      <w:r>
+        <w:t xml:space="preserve"> Awal</w:t>
+      </w:r>
+    </w:p>
+    <w:p>
+      <w:pPr>
+        <w:jc w:val="both"/>
+      </w:pPr>
+      <w:r>
+        <w:drawing>
+          <wp:inline distT="0" distB="0" distL="0" distR="0" wp14:anchorId="02C7D5EA" wp14:editId="181BE469">
+            <wp:extent cx="5731510" cy="2606040"/>
+            <wp:effectExtent l="0" t="0" r="2540" b="3810"/>
+            <wp:docPr id="1033956728" name="Picture 1" descr="A screenshot of a computer game&#10;&#10;Description automatically generated"/>
+            <wp:cNvGraphicFramePr>
+              <a:graphicFrameLocks xmlns:a="http://schemas.openxmlformats.org/drawingml/2006/main" noChangeAspect="1"/>
+            </wp:cNvGraphicFramePr>
+            <a:graphic xmlns:a="http://schemas.openxmlformats.org/drawingml/2006/main">
+              <a:graphicData uri="http://schemas.openxmlformats.org/drawingml/2006/picture">
+                <pic:pic xmlns:pic="http://schemas.openxmlformats.org/drawingml/2006/picture">
+                  <pic:nvPicPr>
+                    <pic:cNvPr id="1033956728" name="Picture 1" descr="A screenshot of a computer game&#10;&#10;Description automatically generated"/>
+                    <pic:cNvPicPr/>
+                  </pic:nvPicPr>
+                  <pic:blipFill>
+                    <a:blip r:embed="rId28"/>
+                    <a:stretch>
+                      <a:fillRect/>
+                    </a:stretch>
+                  </pic:blipFill>
+                  <pic:spPr>
+                    <a:xfrm>
+                      <a:off x="0" y="0"/>
+                      <a:ext cx="5731510" cy="2606040"/>
+                    </a:xfrm>
+                    <a:prstGeom prst="rect">
+                      <a:avLst/>
+                    </a:prstGeom>
+                  </pic:spPr>
+                </pic:pic>
+              </a:graphicData>
+            </a:graphic>
+          </wp:inline>
+        </w:drawing>
+      </w:r>
+    </w:p>
+    <w:p>
+      <w:pPr>
+        <w:jc w:val="both"/>
+      </w:pPr>
+      <w:proofErr w:type="spellStart"/>
+      <w:r>
+        <w:t>Tampilan</w:t>
+      </w:r>
+      <w:proofErr w:type="spellEnd"/>
+      <w:r>
+        <w:t xml:space="preserve"> </w:t>
+      </w:r>
+      <w:proofErr w:type="spellStart"/>
+      <w:r>
+        <w:t>Pilihan</w:t>
+      </w:r>
+      <w:proofErr w:type="spellEnd"/>
+      <w:r>
+        <w:t xml:space="preserve"> Metode Input</w:t>
+      </w:r>
+    </w:p>
+    <w:p>
+      <w:pPr>
+        <w:jc w:val="both"/>
+      </w:pPr>
+      <w:r>
+        <w:drawing>
+          <wp:inline distT="0" distB="0" distL="0" distR="0" wp14:anchorId="00B24E06" wp14:editId="178C7E35">
+            <wp:extent cx="5731510" cy="2623820"/>
+            <wp:effectExtent l="0" t="0" r="2540" b="5080"/>
+            <wp:docPr id="1095888304" name="Picture 1" descr="A screenshot of a computer&#10;&#10;Description automatically generated"/>
+            <wp:cNvGraphicFramePr>
+              <a:graphicFrameLocks xmlns:a="http://schemas.openxmlformats.org/drawingml/2006/main" noChangeAspect="1"/>
+            </wp:cNvGraphicFramePr>
+            <a:graphic xmlns:a="http://schemas.openxmlformats.org/drawingml/2006/main">
+              <a:graphicData uri="http://schemas.openxmlformats.org/drawingml/2006/picture">
+                <pic:pic xmlns:pic="http://schemas.openxmlformats.org/drawingml/2006/picture">
+                  <pic:nvPicPr>
+                    <pic:cNvPr id="1095888304" name="Picture 1" descr="A screenshot of a computer&#10;&#10;Description automatically generated"/>
+                    <pic:cNvPicPr/>
+                  </pic:nvPicPr>
+                  <pic:blipFill>
+                    <a:blip r:embed="rId29"/>
+                    <a:stretch>
+                      <a:fillRect/>
+                    </a:stretch>
+                  </pic:blipFill>
+                  <pic:spPr>
+                    <a:xfrm>
+                      <a:off x="0" y="0"/>
+                      <a:ext cx="5731510" cy="2623820"/>
+                    </a:xfrm>
+                    <a:prstGeom prst="rect">
+                      <a:avLst/>
+                    </a:prstGeom>
+                  </pic:spPr>
+                </pic:pic>
+              </a:graphicData>
+            </a:graphic>
+          </wp:inline>
+        </w:drawing>
+      </w:r>
+    </w:p>
+    <w:p>
+      <w:pPr>
+        <w:jc w:val="both"/>
+      </w:pPr>
+    </w:p>
+    <w:p>
+      <w:pPr>
+        <w:jc w:val="both"/>
+      </w:pPr>
+    </w:p>
+    <w:p>
+      <w:pPr>
+        <w:jc w:val="both"/>
+      </w:pPr>
+    </w:p>
+    <w:p>
+      <w:pPr>
+        <w:jc w:val="both"/>
+      </w:pPr>
+    </w:p>
+    <w:p>
+      <w:pPr>
+        <w:jc w:val="both"/>
+      </w:pPr>
+    </w:p>
+    <w:p>
+      <w:pPr>
+        <w:jc w:val="both"/>
+      </w:pPr>
+    </w:p>
+    <w:p>
+      <w:pPr>
+        <w:jc w:val="both"/>
+      </w:pPr>
+    </w:p>
+    <w:p>
+      <w:pPr>
+        <w:jc w:val="both"/>
+      </w:pPr>
+    </w:p>
+    <w:p>
+      <w:pPr>
+        <w:jc w:val="both"/>
+      </w:pPr>
+    </w:p>
+    <w:p>
+      <w:pPr>
+        <w:jc w:val="both"/>
+      </w:pPr>
+    </w:p>
+    <w:p>
+      <w:pPr>
+        <w:jc w:val="both"/>
+      </w:pPr>
+      <w:proofErr w:type="spellStart"/>
+      <w:r>
+        <w:t>Tampilan</w:t>
+      </w:r>
+      <w:proofErr w:type="spellEnd"/>
+      <w:r>
+        <w:t xml:space="preserve"> File Upload</w:t>
+      </w:r>
+    </w:p>
+    <w:p>
+      <w:pPr>
+        <w:jc w:val="both"/>
+      </w:pPr>
+      <w:r>
+        <w:drawing>
+          <wp:inline distT="0" distB="0" distL="0" distR="0" wp14:anchorId="06D63D69" wp14:editId="71097F63">
+            <wp:extent cx="5731510" cy="2653665"/>
+            <wp:effectExtent l="0" t="0" r="2540" b="0"/>
+            <wp:docPr id="710982570" name="Picture 1" descr="A screenshot of a computer&#10;&#10;Description automatically generated"/>
+            <wp:cNvGraphicFramePr>
+              <a:graphicFrameLocks xmlns:a="http://schemas.openxmlformats.org/drawingml/2006/main" noChangeAspect="1"/>
+            </wp:cNvGraphicFramePr>
+            <a:graphic xmlns:a="http://schemas.openxmlformats.org/drawingml/2006/main">
+              <a:graphicData uri="http://schemas.openxmlformats.org/drawingml/2006/picture">
+                <pic:pic xmlns:pic="http://schemas.openxmlformats.org/drawingml/2006/picture">
+                  <pic:nvPicPr>
+                    <pic:cNvPr id="710982570" name="Picture 1" descr="A screenshot of a computer&#10;&#10;Description automatically generated"/>
+                    <pic:cNvPicPr/>
+                  </pic:nvPicPr>
+                  <pic:blipFill>
+                    <a:blip r:embed="rId30"/>
+                    <a:stretch>
+                      <a:fillRect/>
+                    </a:stretch>
+                  </pic:blipFill>
+                  <pic:spPr>
+                    <a:xfrm>
+                      <a:off x="0" y="0"/>
+                      <a:ext cx="5731510" cy="2653665"/>
+                    </a:xfrm>
+                    <a:prstGeom prst="rect">
+                      <a:avLst/>
+                    </a:prstGeom>
+                  </pic:spPr>
+                </pic:pic>
+              </a:graphicData>
+            </a:graphic>
+          </wp:inline>
+        </w:drawing>
+      </w:r>
+    </w:p>
+    <w:p>
+      <w:pPr>
+        <w:jc w:val="both"/>
+      </w:pPr>
+      <w:proofErr w:type="spellStart"/>
+      <w:r>
+        <w:t>Tampilan</w:t>
+      </w:r>
+      <w:proofErr w:type="spellEnd"/>
+      <w:r>
+        <w:t xml:space="preserve"> Input Manual </w:t>
+      </w:r>
+      <w:proofErr w:type="spellStart"/>
+      <w:r>
+        <w:t>secara</w:t>
+      </w:r>
+      <w:proofErr w:type="spellEnd"/>
+      <w:r>
+        <w:t xml:space="preserve"> </w:t>
+      </w:r>
+      <w:proofErr w:type="spellStart"/>
+      <w:r>
+        <w:t>a</w:t>
+      </w:r>
+      <w:r>
+        <w:t>cak</w:t>
+      </w:r>
+      <w:proofErr w:type="spellEnd"/>
+    </w:p>
+    <w:p>
+      <w:pPr>
+        <w:jc w:val="both"/>
+      </w:pPr>
+      <w:r>
+        <w:drawing>
+          <wp:inline distT="0" distB="0" distL="0" distR="0" wp14:anchorId="70100043" wp14:editId="2980976F">
+            <wp:extent cx="5731510" cy="2632710"/>
+            <wp:effectExtent l="0" t="0" r="2540" b="0"/>
+            <wp:docPr id="1532332687" name="Picture 1" descr="A screenshot of a computer game&#10;&#10;Description automatically generated"/>
+            <wp:cNvGraphicFramePr>
+              <a:graphicFrameLocks xmlns:a="http://schemas.openxmlformats.org/drawingml/2006/main" noChangeAspect="1"/>
+            </wp:cNvGraphicFramePr>
+            <a:graphic xmlns:a="http://schemas.openxmlformats.org/drawingml/2006/main">
+              <a:graphicData uri="http://schemas.openxmlformats.org/drawingml/2006/picture">
+                <pic:pic xmlns:pic="http://schemas.openxmlformats.org/drawingml/2006/picture">
+                  <pic:nvPicPr>
+                    <pic:cNvPr id="1532332687" name="Picture 1" descr="A screenshot of a computer game&#10;&#10;Description automatically generated"/>
+                    <pic:cNvPicPr/>
+                  </pic:nvPicPr>
+                  <pic:blipFill>
+                    <a:blip r:embed="rId31"/>
+                    <a:stretch>
+                      <a:fillRect/>
+                    </a:stretch>
+                  </pic:blipFill>
+                  <pic:spPr>
+                    <a:xfrm>
+                      <a:off x="0" y="0"/>
+                      <a:ext cx="5731510" cy="2632710"/>
+                    </a:xfrm>
+                    <a:prstGeom prst="rect">
+                      <a:avLst/>
+                    </a:prstGeom>
+                  </pic:spPr>
+                </pic:pic>
+              </a:graphicData>
+            </a:graphic>
+          </wp:inline>
+        </w:drawing>
+      </w:r>
+    </w:p>
+    <w:p>
+      <w:pPr>
+        <w:jc w:val="both"/>
+      </w:pPr>
+    </w:p>
+    <w:p>
+      <w:pPr>
+        <w:jc w:val="both"/>
+      </w:pPr>
+    </w:p>
+    <w:p>
+      <w:pPr>
+        <w:jc w:val="both"/>
+      </w:pPr>
+    </w:p>
+    <w:p>
+      <w:pPr>
+        <w:jc w:val="both"/>
+      </w:pPr>
+    </w:p>
+    <w:p>
+      <w:pPr>
+        <w:jc w:val="both"/>
+      </w:pPr>
+    </w:p>
+    <w:p>
+      <w:pPr>
+        <w:jc w:val="both"/>
+      </w:pPr>
+    </w:p>
+    <w:p>
+      <w:pPr>
+        <w:jc w:val="both"/>
+      </w:pPr>
+    </w:p>
+    <w:p>
+      <w:pPr>
+        <w:jc w:val="both"/>
+      </w:pPr>
+    </w:p>
+    <w:p>
+      <w:pPr>
+        <w:jc w:val="both"/>
+      </w:pPr>
+    </w:p>
+    <w:p>
+      <w:pPr>
+        <w:jc w:val="both"/>
+      </w:pPr>
+    </w:p>
+    <w:p>
+      <w:pPr>
+        <w:jc w:val="both"/>
+      </w:pPr>
+      <w:proofErr w:type="spellStart"/>
+      <w:r>
+        <w:t>Tampilan</w:t>
+      </w:r>
+      <w:proofErr w:type="spellEnd"/>
+      <w:r>
+        <w:t xml:space="preserve"> Hasil </w:t>
+      </w:r>
+      <w:proofErr w:type="spellStart"/>
+      <w:r>
+        <w:t>Eksekusi</w:t>
+      </w:r>
+      <w:proofErr w:type="spellEnd"/>
+      <w:r>
+        <w:t xml:space="preserve"> Program</w:t>
+      </w:r>
+    </w:p>
+    <w:p>
+      <w:pPr>
+        <w:jc w:val="both"/>
+      </w:pPr>
+      <w:r>
+        <w:drawing>
+          <wp:inline distT="0" distB="0" distL="0" distR="0" wp14:anchorId="68CD6C43" wp14:editId="582AC6D7">
+            <wp:extent cx="5731510" cy="2621280"/>
+            <wp:effectExtent l="0" t="0" r="2540" b="7620"/>
+            <wp:docPr id="1554944395" name="Picture 1" descr="A screenshot of a computer&#10;&#10;Description automatically generated"/>
+            <wp:cNvGraphicFramePr>
+              <a:graphicFrameLocks xmlns:a="http://schemas.openxmlformats.org/drawingml/2006/main" noChangeAspect="1"/>
+            </wp:cNvGraphicFramePr>
+            <a:graphic xmlns:a="http://schemas.openxmlformats.org/drawingml/2006/main">
+              <a:graphicData uri="http://schemas.openxmlformats.org/drawingml/2006/picture">
+                <pic:pic xmlns:pic="http://schemas.openxmlformats.org/drawingml/2006/picture">
+                  <pic:nvPicPr>
+                    <pic:cNvPr id="1554944395" name="Picture 1" descr="A screenshot of a computer&#10;&#10;Description automatically generated"/>
+                    <pic:cNvPicPr/>
+                  </pic:nvPicPr>
+                  <pic:blipFill>
+                    <a:blip r:embed="rId32"/>
+                    <a:stretch>
+                      <a:fillRect/>
+                    </a:stretch>
+                  </pic:blipFill>
+                  <pic:spPr>
+                    <a:xfrm>
+                      <a:off x="0" y="0"/>
+                      <a:ext cx="5731510" cy="2621280"/>
+                    </a:xfrm>
+                    <a:prstGeom prst="rect">
+                      <a:avLst/>
+                    </a:prstGeom>
+                  </pic:spPr>
+                </pic:pic>
+              </a:graphicData>
+            </a:graphic>
+          </wp:inline>
+        </w:drawing>
+      </w:r>
+    </w:p>
+    <w:p>
+      <w:pPr>
+        <w:jc w:val="both"/>
+      </w:pPr>
+      <w:proofErr w:type="spellStart"/>
+      <w:r>
+        <w:t>Tampilan</w:t>
+      </w:r>
+      <w:proofErr w:type="spellEnd"/>
+      <w:r>
+        <w:t xml:space="preserve"> Fitur </w:t>
+      </w:r>
+      <w:proofErr w:type="spellStart"/>
+      <w:r>
+        <w:t>Simpan</w:t>
+      </w:r>
+      <w:proofErr w:type="spellEnd"/>
+      <w:r>
+        <w:t xml:space="preserve"> File</w:t>
+      </w:r>
+    </w:p>
+    <w:p>
+      <w:pPr>
+        <w:jc w:val="both"/>
+      </w:pPr>
+      <w:r>
+        <w:drawing>
+          <wp:inline distT="0" distB="0" distL="0" distR="0" wp14:anchorId="2A7DBD40" wp14:editId="34D20902">
+            <wp:extent cx="3181514" cy="2070206"/>
+            <wp:effectExtent l="0" t="0" r="0" b="6350"/>
+            <wp:docPr id="1427484854" name="Picture 1" descr="A screenshot of a computer program&#10;&#10;Description automatically generated"/>
+            <wp:cNvGraphicFramePr>
+              <a:graphicFrameLocks xmlns:a="http://schemas.openxmlformats.org/drawingml/2006/main" noChangeAspect="1"/>
+            </wp:cNvGraphicFramePr>
+            <a:graphic xmlns:a="http://schemas.openxmlformats.org/drawingml/2006/main">
+              <a:graphicData uri="http://schemas.openxmlformats.org/drawingml/2006/picture">
+                <pic:pic xmlns:pic="http://schemas.openxmlformats.org/drawingml/2006/picture">
+                  <pic:nvPicPr>
+                    <pic:cNvPr id="1427484854" name="Picture 1" descr="A screenshot of a computer program&#10;&#10;Description automatically generated"/>
+                    <pic:cNvPicPr/>
+                  </pic:nvPicPr>
+                  <pic:blipFill>
+                    <a:blip r:embed="rId33"/>
+                    <a:stretch>
+                      <a:fillRect/>
+                    </a:stretch>
+                  </pic:blipFill>
+                  <pic:spPr>
+                    <a:xfrm>
+                      <a:off x="0" y="0"/>
+                      <a:ext cx="3181514" cy="2070206"/>
+                    </a:xfrm>
+                    <a:prstGeom prst="rect">
+                      <a:avLst/>
+                    </a:prstGeom>
+                  </pic:spPr>
+                </pic:pic>
+              </a:graphicData>
+            </a:graphic>
+          </wp:inline>
+        </w:drawing>
+      </w:r>
     </w:p>
     <w:sectPr>
-      <w:headerReference w:type="default" r:id="rId28"/>
-      <w:footerReference w:type="default" r:id="rId29"/>
+      <w:headerReference w:type="default" r:id="rId34"/>
+      <w:footerReference w:type="default" r:id="rId35"/>
       <w:pgSz w:w="11906" w:h="16838"/>
       <w:pgMar w:top="1440" w:right="1440" w:bottom="1440" w:left="1440" w:header="708" w:footer="708" w:gutter="0"/>
       <w:cols w:space="708"/>

</xml_diff>